<commit_message>
Updated the Tool Guide.
</commit_message>
<xml_diff>
--- a/downloads/FAQs.docx
+++ b/downloads/FAQs.docx
@@ -60,6 +60,18 @@
           <w:shd w:val="clear" w:color="auto" w:fill="FFFFFF"/>
         </w:rPr>
         <w:t>FAQs will keep on getting updated once people start testing</w:t>
+      </w:r>
+      <w:r>
+        <w:rPr>
+          <w:rFonts w:ascii="CiscoSansTT" w:hAnsi="CiscoSansTT" w:cs="CiscoSansTT"/>
+          <w:b/>
+          <w:bCs/>
+          <w:color w:val="000000"/>
+          <w:sz w:val="20"/>
+          <w:szCs w:val="20"/>
+          <w:shd w:val="clear" w:color="auto" w:fill="FFFFFF"/>
+        </w:rPr>
+        <w:t xml:space="preserve"> and asking questions.</w:t>
       </w:r>
       <w:r>
         <w:rPr>

</xml_diff>